<commit_message>
Bot Framework HOL changed
Changed the order of methods in the sample code for class RootDialog.cs
</commit_message>
<xml_diff>
--- a/Azure-Bot-Service Lab Manual.docx
+++ b/Azure-Bot-Service Lab Manual.docx
@@ -629,14 +629,27 @@
       <w:r>
         <w:t xml:space="preserve">Figure </w:t>
       </w:r>
-      <w:fldSimple w:instr=" SEQ Figure \* ARABIC ">
-        <w:r>
-          <w:rPr>
-            <w:noProof/>
-          </w:rPr>
-          <w:t>1</w:t>
-        </w:r>
-      </w:fldSimple>
+      <w:r>
+        <w:fldChar w:fldCharType="begin"/>
+      </w:r>
+      <w:r>
+        <w:instrText xml:space="preserve"> SEQ Figure \* ARABIC </w:instrText>
+      </w:r>
+      <w:r>
+        <w:fldChar w:fldCharType="separate"/>
+      </w:r>
+      <w:r>
+        <w:rPr>
+          <w:noProof/>
+        </w:rPr>
+        <w:t>1</w:t>
+      </w:r>
+      <w:r>
+        <w:rPr>
+          <w:noProof/>
+        </w:rPr>
+        <w:fldChar w:fldCharType="end"/>
+      </w:r>
       <w:r>
         <w:t xml:space="preserve"> - Create a bot service to host your bot</w:t>
       </w:r>
@@ -826,14 +839,27 @@
       <w:r>
         <w:t xml:space="preserve">Figure </w:t>
       </w:r>
-      <w:fldSimple w:instr=" SEQ Figure \* ARABIC ">
-        <w:r>
-          <w:rPr>
-            <w:noProof/>
-          </w:rPr>
-          <w:t>2</w:t>
-        </w:r>
-      </w:fldSimple>
+      <w:r>
+        <w:fldChar w:fldCharType="begin"/>
+      </w:r>
+      <w:r>
+        <w:instrText xml:space="preserve"> SEQ Figure \* ARABIC </w:instrText>
+      </w:r>
+      <w:r>
+        <w:fldChar w:fldCharType="separate"/>
+      </w:r>
+      <w:r>
+        <w:rPr>
+          <w:noProof/>
+        </w:rPr>
+        <w:t>2</w:t>
+      </w:r>
+      <w:r>
+        <w:rPr>
+          <w:noProof/>
+        </w:rPr>
+        <w:fldChar w:fldCharType="end"/>
+      </w:r>
       <w:r>
         <w:t xml:space="preserve"> - The bot service has been </w:t>
       </w:r>
@@ -937,14 +963,27 @@
       <w:r>
         <w:t xml:space="preserve">Figure </w:t>
       </w:r>
-      <w:fldSimple w:instr=" SEQ Figure \* ARABIC ">
-        <w:r>
-          <w:rPr>
-            <w:noProof/>
-          </w:rPr>
-          <w:t>3</w:t>
-        </w:r>
-      </w:fldSimple>
+      <w:r>
+        <w:fldChar w:fldCharType="begin"/>
+      </w:r>
+      <w:r>
+        <w:instrText xml:space="preserve"> SEQ Figure \* ARABIC </w:instrText>
+      </w:r>
+      <w:r>
+        <w:fldChar w:fldCharType="separate"/>
+      </w:r>
+      <w:r>
+        <w:rPr>
+          <w:noProof/>
+        </w:rPr>
+        <w:t>3</w:t>
+      </w:r>
+      <w:r>
+        <w:rPr>
+          <w:noProof/>
+        </w:rPr>
+        <w:fldChar w:fldCharType="end"/>
+      </w:r>
       <w:r>
         <w:t xml:space="preserve"> - Selecting the programming </w:t>
       </w:r>
@@ -1052,14 +1091,27 @@
       <w:r>
         <w:t xml:space="preserve">Figure </w:t>
       </w:r>
-      <w:fldSimple w:instr=" SEQ Figure \* ARABIC ">
-        <w:r>
-          <w:rPr>
-            <w:noProof/>
-          </w:rPr>
-          <w:t>4</w:t>
-        </w:r>
-      </w:fldSimple>
+      <w:r>
+        <w:fldChar w:fldCharType="begin"/>
+      </w:r>
+      <w:r>
+        <w:instrText xml:space="preserve"> SEQ Figure \* ARABIC </w:instrText>
+      </w:r>
+      <w:r>
+        <w:fldChar w:fldCharType="separate"/>
+      </w:r>
+      <w:r>
+        <w:rPr>
+          <w:noProof/>
+        </w:rPr>
+        <w:t>4</w:t>
+      </w:r>
+      <w:r>
+        <w:rPr>
+          <w:noProof/>
+        </w:rPr>
+        <w:fldChar w:fldCharType="end"/>
+      </w:r>
       <w:r>
         <w:t xml:space="preserve"> - Check the template and create the bot</w:t>
       </w:r>
@@ -1411,14 +1463,30 @@
       <w:r>
         <w:t xml:space="preserve">Figure </w:t>
       </w:r>
-      <w:fldSimple w:instr=" SEQ Figure \* ARABIC ">
-        <w:r>
-          <w:rPr>
-            <w:noProof/>
-          </w:rPr>
-          <w:t>5</w:t>
-        </w:r>
-      </w:fldSimple>
+      <w:r>
+        <w:fldChar w:fldCharType="begin"/>
+      </w:r>
+      <w:r>
+        <w:instrText xml:space="preserve"> SEQ Figure \*</w:instrText>
+      </w:r>
+      <w:r>
+        <w:instrText xml:space="preserve"> ARABIC </w:instrText>
+      </w:r>
+      <w:r>
+        <w:fldChar w:fldCharType="separate"/>
+      </w:r>
+      <w:r>
+        <w:rPr>
+          <w:noProof/>
+        </w:rPr>
+        <w:t>5</w:t>
+      </w:r>
+      <w:r>
+        <w:rPr>
+          <w:noProof/>
+        </w:rPr>
+        <w:fldChar w:fldCharType="end"/>
+      </w:r>
       <w:r>
         <w:t xml:space="preserve"> - Testing your bot with the built-in chat control</w:t>
       </w:r>
@@ -1675,14 +1743,30 @@
       <w:r>
         <w:t xml:space="preserve">Figure </w:t>
       </w:r>
-      <w:fldSimple w:instr=" SEQ Figure \* ARABIC ">
-        <w:r>
-          <w:rPr>
-            <w:noProof/>
-          </w:rPr>
-          <w:t>6</w:t>
-        </w:r>
-      </w:fldSimple>
+      <w:r>
+        <w:fldChar w:fldCharType="begin"/>
+      </w:r>
+      <w:r>
+        <w:instrText xml:space="preserve"> SEQ Figure \</w:instrText>
+      </w:r>
+      <w:r>
+        <w:instrText xml:space="preserve">* ARABIC </w:instrText>
+      </w:r>
+      <w:r>
+        <w:fldChar w:fldCharType="separate"/>
+      </w:r>
+      <w:r>
+        <w:rPr>
+          <w:noProof/>
+        </w:rPr>
+        <w:t>6</w:t>
+      </w:r>
+      <w:r>
+        <w:rPr>
+          <w:noProof/>
+        </w:rPr>
+        <w:fldChar w:fldCharType="end"/>
+      </w:r>
       <w:r>
         <w:t xml:space="preserve"> - Changing and re-building your bot</w:t>
       </w:r>
@@ -1912,14 +1996,27 @@
       <w:r>
         <w:t xml:space="preserve">Figure </w:t>
       </w:r>
-      <w:fldSimple w:instr=" SEQ Figure \* ARABIC ">
-        <w:r>
-          <w:rPr>
-            <w:noProof/>
-          </w:rPr>
-          <w:t>7</w:t>
-        </w:r>
-      </w:fldSimple>
+      <w:r>
+        <w:fldChar w:fldCharType="begin"/>
+      </w:r>
+      <w:r>
+        <w:instrText xml:space="preserve"> SEQ Figure \* ARABIC </w:instrText>
+      </w:r>
+      <w:r>
+        <w:fldChar w:fldCharType="separate"/>
+      </w:r>
+      <w:r>
+        <w:rPr>
+          <w:noProof/>
+        </w:rPr>
+        <w:t>7</w:t>
+      </w:r>
+      <w:r>
+        <w:rPr>
+          <w:noProof/>
+        </w:rPr>
+        <w:fldChar w:fldCharType="end"/>
+      </w:r>
       <w:r>
         <w:t xml:space="preserve"> – Downloaded solution containing your bot, including a solution and project file.</w:t>
       </w:r>
@@ -1991,23 +2088,7 @@
             <w:rFonts w:ascii="Segoe UI" w:eastAsiaTheme="majorEastAsia" w:hAnsi="Segoe UI" w:cs="Segoe UI"/>
             <w:color w:val="0050C5"/>
           </w:rPr>
-          <w:t xml:space="preserve">emulator download </w:t>
-        </w:r>
-        <w:r>
-          <w:rPr>
-            <w:rStyle w:val="Hyperlink"/>
-            <w:rFonts w:ascii="Segoe UI" w:eastAsiaTheme="majorEastAsia" w:hAnsi="Segoe UI" w:cs="Segoe UI"/>
-            <w:color w:val="0050C5"/>
-          </w:rPr>
-          <w:t>p</w:t>
-        </w:r>
-        <w:r>
-          <w:rPr>
-            <w:rStyle w:val="Hyperlink"/>
-            <w:rFonts w:ascii="Segoe UI" w:eastAsiaTheme="majorEastAsia" w:hAnsi="Segoe UI" w:cs="Segoe UI"/>
-            <w:color w:val="0050C5"/>
-          </w:rPr>
-          <w:t>age</w:t>
+          <w:t>emulator download page</w:t>
         </w:r>
       </w:hyperlink>
       <w:r>
@@ -2141,14 +2222,27 @@
       <w:r>
         <w:t xml:space="preserve">Figure </w:t>
       </w:r>
-      <w:fldSimple w:instr=" SEQ Figure \* ARABIC ">
-        <w:r>
-          <w:rPr>
-            <w:noProof/>
-          </w:rPr>
-          <w:t>8</w:t>
-        </w:r>
-      </w:fldSimple>
+      <w:r>
+        <w:fldChar w:fldCharType="begin"/>
+      </w:r>
+      <w:r>
+        <w:instrText xml:space="preserve"> SEQ Figure \* ARABIC </w:instrText>
+      </w:r>
+      <w:r>
+        <w:fldChar w:fldCharType="separate"/>
+      </w:r>
+      <w:r>
+        <w:rPr>
+          <w:noProof/>
+        </w:rPr>
+        <w:t>8</w:t>
+      </w:r>
+      <w:r>
+        <w:rPr>
+          <w:noProof/>
+        </w:rPr>
+        <w:fldChar w:fldCharType="end"/>
+      </w:r>
       <w:r>
         <w:t xml:space="preserve"> - Starting your bot from inside Visual Studio</w:t>
       </w:r>
@@ -2218,14 +2312,27 @@
       <w:r>
         <w:t xml:space="preserve">Figure </w:t>
       </w:r>
-      <w:fldSimple w:instr=" SEQ Figure \* ARABIC ">
-        <w:r>
-          <w:rPr>
-            <w:noProof/>
-          </w:rPr>
-          <w:t>9</w:t>
-        </w:r>
-      </w:fldSimple>
+      <w:r>
+        <w:fldChar w:fldCharType="begin"/>
+      </w:r>
+      <w:r>
+        <w:instrText xml:space="preserve"> SEQ Figure \* ARABIC </w:instrText>
+      </w:r>
+      <w:r>
+        <w:fldChar w:fldCharType="separate"/>
+      </w:r>
+      <w:r>
+        <w:rPr>
+          <w:noProof/>
+        </w:rPr>
+        <w:t>9</w:t>
+      </w:r>
+      <w:r>
+        <w:rPr>
+          <w:noProof/>
+        </w:rPr>
+        <w:fldChar w:fldCharType="end"/>
+      </w:r>
       <w:r>
         <w:t xml:space="preserve"> – Your bot’s endpoint</w:t>
       </w:r>
@@ -2355,14 +2462,27 @@
       <w:r>
         <w:t xml:space="preserve">Figure </w:t>
       </w:r>
-      <w:fldSimple w:instr=" SEQ Figure \* ARABIC ">
-        <w:r>
-          <w:rPr>
-            <w:noProof/>
-          </w:rPr>
-          <w:t>10</w:t>
-        </w:r>
-      </w:fldSimple>
+      <w:r>
+        <w:fldChar w:fldCharType="begin"/>
+      </w:r>
+      <w:r>
+        <w:instrText xml:space="preserve"> SEQ Figure \* ARABIC </w:instrText>
+      </w:r>
+      <w:r>
+        <w:fldChar w:fldCharType="separate"/>
+      </w:r>
+      <w:r>
+        <w:rPr>
+          <w:noProof/>
+        </w:rPr>
+        <w:t>10</w:t>
+      </w:r>
+      <w:r>
+        <w:rPr>
+          <w:noProof/>
+        </w:rPr>
+        <w:fldChar w:fldCharType="end"/>
+      </w:r>
       <w:r>
         <w:t xml:space="preserve"> - Connecting the Bot Framework Channel Application</w:t>
       </w:r>
@@ -2471,14 +2591,27 @@
       <w:r>
         <w:t xml:space="preserve">Figure </w:t>
       </w:r>
-      <w:fldSimple w:instr=" SEQ Figure \* ARABIC ">
-        <w:r>
-          <w:rPr>
-            <w:noProof/>
-          </w:rPr>
-          <w:t>11</w:t>
-        </w:r>
-      </w:fldSimple>
+      <w:r>
+        <w:fldChar w:fldCharType="begin"/>
+      </w:r>
+      <w:r>
+        <w:instrText xml:space="preserve"> SEQ Figure \* ARABIC </w:instrText>
+      </w:r>
+      <w:r>
+        <w:fldChar w:fldCharType="separate"/>
+      </w:r>
+      <w:r>
+        <w:rPr>
+          <w:noProof/>
+        </w:rPr>
+        <w:t>11</w:t>
+      </w:r>
+      <w:r>
+        <w:rPr>
+          <w:noProof/>
+        </w:rPr>
+        <w:fldChar w:fldCharType="end"/>
+      </w:r>
       <w:r>
         <w:t xml:space="preserve"> - Our bot running locally inside the Bot Framework Channel Emulator</w:t>
       </w:r>
@@ -2638,14 +2771,27 @@
       <w:r>
         <w:t xml:space="preserve">Figure </w:t>
       </w:r>
-      <w:fldSimple w:instr=" SEQ Figure \* ARABIC ">
-        <w:r>
-          <w:rPr>
-            <w:noProof/>
-          </w:rPr>
-          <w:t>12</w:t>
-        </w:r>
-      </w:fldSimple>
+      <w:r>
+        <w:fldChar w:fldCharType="begin"/>
+      </w:r>
+      <w:r>
+        <w:instrText xml:space="preserve"> SEQ Figure \* ARABIC </w:instrText>
+      </w:r>
+      <w:r>
+        <w:fldChar w:fldCharType="separate"/>
+      </w:r>
+      <w:r>
+        <w:rPr>
+          <w:noProof/>
+        </w:rPr>
+        <w:t>12</w:t>
+      </w:r>
+      <w:r>
+        <w:rPr>
+          <w:noProof/>
+        </w:rPr>
+        <w:fldChar w:fldCharType="end"/>
+      </w:r>
       <w:r>
         <w:t xml:space="preserve"> - Adding a new class </w:t>
       </w:r>
@@ -2711,7 +2857,7 @@
           <v:shape id="_x0000_i1025" type="#_x0000_t75" style="width:468pt;height:398.25pt" o:ole="">
             <v:imagedata r:id="rId26" o:title=""/>
           </v:shape>
-          <o:OLEObject Type="Embed" ProgID="Word.OpenDocumentText.12" ShapeID="_x0000_i1025" DrawAspect="Content" ObjectID="_1571486802" r:id="rId27"/>
+          <o:OLEObject Type="Embed" ProgID="Word.OpenDocumentText.12" ShapeID="_x0000_i1025" DrawAspect="Content" ObjectID="_1572332692" r:id="rId27"/>
         </w:object>
       </w:r>
     </w:p>
@@ -2817,7 +2963,7 @@
           <v:shape id="_x0000_i1026" type="#_x0000_t75" style="width:468pt;height:451.5pt" o:ole="">
             <v:imagedata r:id="rId28" o:title=""/>
           </v:shape>
-          <o:OLEObject Type="Embed" ProgID="Word.OpenDocumentText.12" ShapeID="_x0000_i1026" DrawAspect="Content" ObjectID="_1571486803" r:id="rId29"/>
+          <o:OLEObject Type="Embed" ProgID="Word.OpenDocumentText.12" ShapeID="_x0000_i1026" DrawAspect="Content" ObjectID="_1572332693" r:id="rId29"/>
         </w:object>
       </w:r>
     </w:p>
@@ -2912,34 +3058,21 @@
         <w:t xml:space="preserve"> class by the following:</w:t>
       </w:r>
     </w:p>
-    <w:bookmarkStart w:id="2" w:name="_GoBack"/>
-    <w:bookmarkStart w:id="3" w:name="_MON_1571476681"/>
-    <w:bookmarkEnd w:id="3"/>
-    <w:p>
-      <w:pPr>
-        <w:pStyle w:val="Bodycopy"/>
-      </w:pPr>
-      <w:r>
-        <w:object w:dxaOrig="9360" w:dyaOrig="11301" w14:anchorId="675E04B2">
-          <v:shape id="_x0000_i1027" type="#_x0000_t75" style="width:468pt;height:564.75pt" o:ole="">
+    <w:bookmarkStart w:id="2" w:name="_MON_1571476681"/>
+    <w:bookmarkEnd w:id="2"/>
+    <w:p>
+      <w:pPr>
+        <w:pStyle w:val="Bodycopy"/>
+      </w:pPr>
+      <w:r>
+        <w:object w:dxaOrig="9360" w:dyaOrig="10080" w14:anchorId="675E04B2">
+          <v:shape id="_x0000_i1029" type="#_x0000_t75" style="width:468pt;height:503.25pt" o:ole="">
             <v:imagedata r:id="rId30" o:title=""/>
           </v:shape>
-          <o:OLEObject Type="Embed" ProgID="Word.OpenDocumentText.12" ShapeID="_x0000_i1027" DrawAspect="Content" ObjectID="_1571486804" r:id="rId31"/>
+          <o:OLEObject Type="Embed" ProgID="Word.OpenDocumentText.12" ShapeID="_x0000_i1029" DrawAspect="Content" ObjectID="_1572332694" r:id="rId31"/>
         </w:object>
       </w:r>
-      <w:bookmarkEnd w:id="2"/>
-    </w:p>
-    <w:p>
-      <w:pPr>
-        <w:pStyle w:val="Bodycopy"/>
-      </w:pPr>
-    </w:p>
-    <w:p>
-      <w:pPr>
-        <w:pStyle w:val="Bodycopy"/>
-      </w:pPr>
-    </w:p>
-    <w:p/>
+    </w:p>
     <w:p>
       <w:pPr>
         <w:pStyle w:val="Bodycopy"/>
@@ -2948,8 +3081,9 @@
           <w:numId w:val="10"/>
         </w:numPr>
       </w:pPr>
-      <w:r>
-        <w:lastRenderedPageBreak/>
+      <w:bookmarkStart w:id="3" w:name="_GoBack"/>
+      <w:bookmarkEnd w:id="3"/>
+      <w:r>
         <w:t>Finally, open the exiting</w:t>
       </w:r>
       <w:r>
@@ -2973,7 +3107,13 @@
         </w:numPr>
       </w:pPr>
       <w:r>
-        <w:t>Replace the following line of code (should be at line 26):</w:t>
+        <w:t>Replace the following li</w:t>
+      </w:r>
+      <w:r>
+        <w:t>ne of code (should be at line 25</w:t>
+      </w:r>
+      <w:r>
+        <w:t>):</w:t>
       </w:r>
     </w:p>
     <w:p>
@@ -3063,9 +3203,8 @@
           <w:sz w:val="19"/>
           <w:szCs w:val="19"/>
         </w:rPr>
-        <w:t>SimpleDialog</w:t>
-      </w:r>
-      <w:proofErr w:type="spellEnd"/>
+        <w:t>Echo</w:t>
+      </w:r>
       <w:r>
         <w:rPr>
           <w:rFonts w:ascii="Consolas" w:hAnsi="Consolas" w:cs="Consolas"/>
@@ -3073,9 +3212,9 @@
           <w:sz w:val="19"/>
           <w:szCs w:val="19"/>
         </w:rPr>
-        <w:t>(</w:t>
-      </w:r>
-      <w:proofErr w:type="gramEnd"/>
+        <w:t>Dialog</w:t>
+      </w:r>
+      <w:proofErr w:type="spellEnd"/>
       <w:r>
         <w:rPr>
           <w:rFonts w:ascii="Consolas" w:hAnsi="Consolas" w:cs="Consolas"/>
@@ -3083,6 +3222,16 @@
           <w:sz w:val="19"/>
           <w:szCs w:val="19"/>
         </w:rPr>
+        <w:t>(</w:t>
+      </w:r>
+      <w:proofErr w:type="gramEnd"/>
+      <w:r>
+        <w:rPr>
+          <w:rFonts w:ascii="Consolas" w:hAnsi="Consolas" w:cs="Consolas"/>
+          <w:color w:val="000000"/>
+          <w:sz w:val="19"/>
+          <w:szCs w:val="19"/>
+        </w:rPr>
         <w:t>));</w:t>
       </w:r>
     </w:p>
@@ -3128,6 +3277,7 @@
           <w:sz w:val="19"/>
           <w:szCs w:val="19"/>
         </w:rPr>
+        <w:lastRenderedPageBreak/>
         <w:t xml:space="preserve">                </w:t>
       </w:r>
       <w:r>
@@ -3526,7 +3676,6 @@
         <w:pStyle w:val="Bodycopy"/>
       </w:pPr>
       <w:r>
-        <w:lastRenderedPageBreak/>
         <w:br/>
       </w:r>
       <w:r>

</xml_diff>